<commit_message>
Made separate functions for reading tables and paragraphs
</commit_message>
<xml_diff>
--- a/data/docx files/Test file.docx
+++ b/data/docx files/Test file.docx
@@ -75,6 +75,231 @@
       <w:r>
         <w:t>3</w:t>
       </w:r>
+    </w:p>
+    <w:p>
+      <w:pPr>
+        <w:spacing w:after="0"/>
+        <w:jc w:val="both"/>
+      </w:pPr>
+    </w:p>
+    <w:tbl>
+      <w:tblPr>
+        <w:tblStyle w:val="a4"/>
+        <w:tblW w:w="0" w:type="auto"/>
+        <w:tblLook w:val="04A0" w:firstRow="1" w:lastRow="0" w:firstColumn="1" w:lastColumn="0" w:noHBand="0" w:noVBand="1"/>
+      </w:tblPr>
+      <w:tblGrid>
+        <w:gridCol w:w="3114"/>
+        <w:gridCol w:w="3115"/>
+        <w:gridCol w:w="3115"/>
+      </w:tblGrid>
+      <w:tr>
+        <w:tc>
+          <w:tcPr>
+            <w:tcW w:w="3114" w:type="dxa"/>
+          </w:tcPr>
+          <w:p>
+            <w:pPr>
+              <w:jc w:val="both"/>
+              <w:rPr>
+                <w:lang w:val="en-US"/>
+              </w:rPr>
+            </w:pPr>
+            <w:r>
+              <w:rPr>
+                <w:lang w:val="en-US"/>
+              </w:rPr>
+              <w:t>name11</w:t>
+            </w:r>
+          </w:p>
+        </w:tc>
+        <w:tc>
+          <w:tcPr>
+            <w:tcW w:w="3115" w:type="dxa"/>
+          </w:tcPr>
+          <w:p>
+            <w:pPr>
+              <w:jc w:val="both"/>
+            </w:pPr>
+            <w:r>
+              <w:rPr>
+                <w:lang w:val="en-US"/>
+              </w:rPr>
+              <w:t>name</w:t>
+            </w:r>
+            <w:r>
+              <w:rPr>
+                <w:lang w:val="en-US"/>
+              </w:rPr>
+              <w:t>12</w:t>
+            </w:r>
+          </w:p>
+        </w:tc>
+        <w:tc>
+          <w:tcPr>
+            <w:tcW w:w="3115" w:type="dxa"/>
+          </w:tcPr>
+          <w:p>
+            <w:pPr>
+              <w:jc w:val="both"/>
+            </w:pPr>
+            <w:r>
+              <w:rPr>
+                <w:lang w:val="en-US"/>
+              </w:rPr>
+              <w:t>name1</w:t>
+            </w:r>
+            <w:r>
+              <w:rPr>
+                <w:lang w:val="en-US"/>
+              </w:rPr>
+              <w:t>3</w:t>
+            </w:r>
+          </w:p>
+        </w:tc>
+      </w:tr>
+      <w:tr>
+        <w:tc>
+          <w:tcPr>
+            <w:tcW w:w="3114" w:type="dxa"/>
+          </w:tcPr>
+          <w:p>
+            <w:pPr>
+              <w:jc w:val="both"/>
+            </w:pPr>
+            <w:r>
+              <w:rPr>
+                <w:lang w:val="en-US"/>
+              </w:rPr>
+              <w:t>name</w:t>
+            </w:r>
+            <w:r>
+              <w:rPr>
+                <w:lang w:val="en-US"/>
+              </w:rPr>
+              <w:t>21</w:t>
+            </w:r>
+          </w:p>
+        </w:tc>
+        <w:tc>
+          <w:tcPr>
+            <w:tcW w:w="3115" w:type="dxa"/>
+          </w:tcPr>
+          <w:p>
+            <w:pPr>
+              <w:jc w:val="both"/>
+            </w:pPr>
+            <w:r>
+              <w:rPr>
+                <w:lang w:val="en-US"/>
+              </w:rPr>
+              <w:t>name2</w:t>
+            </w:r>
+            <w:r>
+              <w:rPr>
+                <w:lang w:val="en-US"/>
+              </w:rPr>
+              <w:t xml:space="preserve">2 </w:t>
+            </w:r>
+          </w:p>
+        </w:tc>
+        <w:tc>
+          <w:tcPr>
+            <w:tcW w:w="3115" w:type="dxa"/>
+          </w:tcPr>
+          <w:p>
+            <w:pPr>
+              <w:jc w:val="both"/>
+            </w:pPr>
+            <w:r>
+              <w:rPr>
+                <w:lang w:val="en-US"/>
+              </w:rPr>
+              <w:t>name2</w:t>
+            </w:r>
+            <w:r>
+              <w:rPr>
+                <w:lang w:val="en-US"/>
+              </w:rPr>
+              <w:t>3</w:t>
+            </w:r>
+          </w:p>
+        </w:tc>
+      </w:tr>
+      <w:tr>
+        <w:tc>
+          <w:tcPr>
+            <w:tcW w:w="3114" w:type="dxa"/>
+          </w:tcPr>
+          <w:p>
+            <w:pPr>
+              <w:jc w:val="both"/>
+            </w:pPr>
+            <w:r>
+              <w:rPr>
+                <w:lang w:val="en-US"/>
+              </w:rPr>
+              <w:t>name</w:t>
+            </w:r>
+            <w:r>
+              <w:rPr>
+                <w:lang w:val="en-US"/>
+              </w:rPr>
+              <w:t>31</w:t>
+            </w:r>
+          </w:p>
+        </w:tc>
+        <w:tc>
+          <w:tcPr>
+            <w:tcW w:w="3115" w:type="dxa"/>
+          </w:tcPr>
+          <w:p>
+            <w:pPr>
+              <w:jc w:val="both"/>
+            </w:pPr>
+            <w:r>
+              <w:rPr>
+                <w:lang w:val="en-US"/>
+              </w:rPr>
+              <w:t>name3</w:t>
+            </w:r>
+            <w:r>
+              <w:rPr>
+                <w:lang w:val="en-US"/>
+              </w:rPr>
+              <w:t>2</w:t>
+            </w:r>
+          </w:p>
+        </w:tc>
+        <w:tc>
+          <w:tcPr>
+            <w:tcW w:w="3115" w:type="dxa"/>
+          </w:tcPr>
+          <w:p>
+            <w:pPr>
+              <w:jc w:val="both"/>
+            </w:pPr>
+            <w:r>
+              <w:rPr>
+                <w:lang w:val="en-US"/>
+              </w:rPr>
+              <w:t>name3</w:t>
+            </w:r>
+            <w:r>
+              <w:rPr>
+                <w:lang w:val="en-US"/>
+              </w:rPr>
+              <w:t>3</w:t>
+            </w:r>
+          </w:p>
+        </w:tc>
+      </w:tr>
+    </w:tbl>
+    <w:p>
+      <w:pPr>
+        <w:spacing w:after="0"/>
+        <w:jc w:val="both"/>
+      </w:pPr>
     </w:p>
     <w:sectPr>
       <w:pgSz w:w="11906" w:h="16838" w:code="9"/>
@@ -625,6 +850,25 @@
       <w:contextualSpacing/>
     </w:pPr>
   </w:style>
+  <w:style w:type="table" w:styleId="a4">
+    <w:name w:val="Table Grid"/>
+    <w:basedOn w:val="a1"/>
+    <w:uiPriority w:val="39"/>
+    <w:rsid w:val="00792F93"/>
+    <w:pPr>
+      <w:spacing w:after="0" w:line="240" w:lineRule="auto"/>
+    </w:pPr>
+    <w:tblPr>
+      <w:tblBorders>
+        <w:top w:val="single" w:sz="4" w:space="0" w:color="auto"/>
+        <w:left w:val="single" w:sz="4" w:space="0" w:color="auto"/>
+        <w:bottom w:val="single" w:sz="4" w:space="0" w:color="auto"/>
+        <w:right w:val="single" w:sz="4" w:space="0" w:color="auto"/>
+        <w:insideH w:val="single" w:sz="4" w:space="0" w:color="auto"/>
+        <w:insideV w:val="single" w:sz="4" w:space="0" w:color="auto"/>
+      </w:tblBorders>
+    </w:tblPr>
+  </w:style>
 </w:styles>
 </file>
 

</xml_diff>